<commit_message>
initial deploy of version 1.0
</commit_message>
<xml_diff>
--- a/Finance App Schema.docx
+++ b/Finance App Schema.docx
@@ -110,7 +110,7 @@
                 <v:stroke joinstyle="miter"/>
                 <v:path gradientshapeok="t" o:connecttype="rect"/>
               </v:shapetype>
-              <v:shape id="Text Box 6" o:spid="_x0000_s1026" type="#_x0000_t202" style="position:absolute;margin-left:513.75pt;margin-top:6.35pt;width:95.15pt;height:141.5pt;z-index:251667456;visibility:visible;mso-wrap-style:square;mso-wrap-distance-left:9pt;mso-wrap-distance-top:0;mso-wrap-distance-right:9pt;mso-wrap-distance-bottom:0;mso-position-horizontal:absolute;mso-position-horizontal-relative:text;mso-position-vertical:absolute;mso-position-vertical-relative:text;v-text-anchor:top" o:gfxdata="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" fillcolor="white [3201]" strokecolor="white [3212]" strokeweight=".5pt">
+              <v:shape id="Text Box 6" o:spid="_x0000_s1026" type="#_x0000_t202" style="position:absolute;margin-left:513.75pt;margin-top:6.35pt;width:95.15pt;height:141.5pt;z-index:251667456;visibility:visible;mso-wrap-style:square;mso-wrap-distance-left:9pt;mso-wrap-distance-top:0;mso-wrap-distance-right:9pt;mso-wrap-distance-bottom:0;mso-position-horizontal:absolute;mso-position-horizontal-relative:text;mso-position-vertical:absolute;mso-position-vertical-relative:text;v-text-anchor:top" o:gfxdata="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" fillcolor="white [3201]" strokecolor="white [3212]" strokeweight=".5pt">
                 <v:textbox>
                   <w:txbxContent>
                     <w:p>
@@ -541,7 +541,7 @@
           </mc:Choice>
           <mc:Fallback>
             <w:pict>
-              <v:shape w14:anchorId="49BF369A" id="Text Box 3" o:spid="_x0000_s1029" type="#_x0000_t202" style="position:absolute;margin-left:289.95pt;margin-top:-12.9pt;width:95.15pt;height:190.5pt;z-index:251661312;visibility:visible;mso-wrap-style:square;mso-height-percent:0;mso-wrap-distance-left:9pt;mso-wrap-distance-top:0;mso-wrap-distance-right:9pt;mso-wrap-distance-bottom:0;mso-position-horizontal:absolute;mso-position-horizontal-relative:text;mso-position-vertical:absolute;mso-position-vertical-relative:text;mso-height-percent:0;mso-height-relative:margin;v-text-anchor:top" o:gfxdata="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" fillcolor="white [3201]" strokecolor="white [3212]" strokeweight=".5pt">
+              <v:shape w14:anchorId="49BF369A" id="Text Box 3" o:spid="_x0000_s1029" type="#_x0000_t202" style="position:absolute;margin-left:289.95pt;margin-top:-12.9pt;width:95.15pt;height:190.5pt;z-index:251661312;visibility:visible;mso-wrap-style:square;mso-height-percent:0;mso-wrap-distance-left:9pt;mso-wrap-distance-top:0;mso-wrap-distance-right:9pt;mso-wrap-distance-bottom:0;mso-position-horizontal:absolute;mso-position-horizontal-relative:text;mso-position-vertical:absolute;mso-position-vertical-relative:text;mso-height-percent:0;mso-height-relative:margin;v-text-anchor:top" o:gfxdata="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" fillcolor="white [3201]" strokecolor="white [3212]" strokeweight=".5pt">
                 <v:textbox>
                   <w:txbxContent>
                     <w:p>
@@ -650,10 +650,7 @@
                         <w:txbxContent>
                           <w:p>
                             <w:r>
-                              <w:t>IncomeSources</w:t>
-                            </w:r>
-                            <w:r>
-                              <w:t>(</w:t>
+                              <w:t>IncomeSources(</w:t>
                             </w:r>
                           </w:p>
                           <w:p>
@@ -666,13 +663,7 @@
                               <w:rPr>
                                 <w:u w:val="single"/>
                               </w:rPr>
-                              <w:t>IncomeSource</w:t>
-                            </w:r>
-                            <w:r>
-                              <w:rPr>
-                                <w:u w:val="single"/>
-                              </w:rPr>
-                              <w:t>Id,</w:t>
+                              <w:t>IncomeSourceId,</w:t>
                             </w:r>
                           </w:p>
                           <w:p>
@@ -699,15 +690,12 @@
           </mc:Choice>
           <mc:Fallback>
             <w:pict>
-              <v:shape w14:anchorId="5A9215F3" id="Text Box 1" o:spid="_x0000_s1030" type="#_x0000_t202" style="position:absolute;margin-left:187.8pt;margin-top:214.2pt;width:95.15pt;height:111pt;z-index:251671552;visibility:visible;mso-wrap-style:square;mso-height-percent:0;mso-wrap-distance-left:9pt;mso-wrap-distance-top:0;mso-wrap-distance-right:9pt;mso-wrap-distance-bottom:0;mso-position-horizontal:absolute;mso-position-horizontal-relative:text;mso-position-vertical:absolute;mso-position-vertical-relative:text;mso-height-percent:0;mso-height-relative:margin;v-text-anchor:top" o:gfxdata="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" fillcolor="white [3201]" strokecolor="white [3212]" strokeweight=".5pt">
+              <v:shape w14:anchorId="5A9215F3" id="Text Box 1" o:spid="_x0000_s1030" type="#_x0000_t202" style="position:absolute;margin-left:187.8pt;margin-top:214.2pt;width:95.15pt;height:111pt;z-index:251671552;visibility:visible;mso-wrap-style:square;mso-height-percent:0;mso-wrap-distance-left:9pt;mso-wrap-distance-top:0;mso-wrap-distance-right:9pt;mso-wrap-distance-bottom:0;mso-position-horizontal:absolute;mso-position-horizontal-relative:text;mso-position-vertical:absolute;mso-position-vertical-relative:text;mso-height-percent:0;mso-height-relative:margin;v-text-anchor:top" o:gfxdata="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" fillcolor="white [3201]" strokecolor="white [3212]" strokeweight=".5pt">
                 <v:textbox>
                   <w:txbxContent>
                     <w:p>
                       <w:r>
-                        <w:t>IncomeSources</w:t>
-                      </w:r>
-                      <w:r>
-                        <w:t>(</w:t>
+                        <w:t>IncomeSources(</w:t>
                       </w:r>
                     </w:p>
                     <w:p>
@@ -720,13 +708,7 @@
                         <w:rPr>
                           <w:u w:val="single"/>
                         </w:rPr>
-                        <w:t>IncomeSource</w:t>
-                      </w:r>
-                      <w:r>
-                        <w:rPr>
-                          <w:u w:val="single"/>
-                        </w:rPr>
-                        <w:t>Id,</w:t>
+                        <w:t>IncomeSourceId,</w:t>
                       </w:r>
                     </w:p>
                     <w:p>
@@ -828,7 +810,7 @@
           </mc:Choice>
           <mc:Fallback>
             <w:pict>
-              <v:shape w14:anchorId="32A79E12" id="Text Box 4" o:spid="_x0000_s1031" type="#_x0000_t202" style="position:absolute;margin-left:21.45pt;margin-top:324.95pt;width:95.15pt;height:141.5pt;z-index:251663360;visibility:visible;mso-wrap-style:square;mso-wrap-distance-left:9pt;mso-wrap-distance-top:0;mso-wrap-distance-right:9pt;mso-wrap-distance-bottom:0;mso-position-horizontal:absolute;mso-position-horizontal-relative:text;mso-position-vertical:absolute;mso-position-vertical-relative:text;v-text-anchor:top" o:gfxdata="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" fillcolor="white [3201]" strokecolor="white [3212]" strokeweight=".5pt">
+              <v:shape w14:anchorId="32A79E12" id="Text Box 4" o:spid="_x0000_s1031" type="#_x0000_t202" style="position:absolute;margin-left:21.45pt;margin-top:324.95pt;width:95.15pt;height:141.5pt;z-index:251663360;visibility:visible;mso-wrap-style:square;mso-wrap-distance-left:9pt;mso-wrap-distance-top:0;mso-wrap-distance-right:9pt;mso-wrap-distance-bottom:0;mso-position-horizontal:absolute;mso-position-horizontal-relative:text;mso-position-vertical:absolute;mso-position-vertical-relative:text;v-text-anchor:top" o:gfxdata="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" fillcolor="white [3201]" strokecolor="white [3212]" strokeweight=".5pt">
                 <v:textbox>
                   <w:txbxContent>
                     <w:p>
@@ -969,7 +951,7 @@
           </mc:Choice>
           <mc:Fallback>
             <w:pict>
-              <v:shape w14:anchorId="3730A12A" id="Text Box 2" o:spid="_x0000_s1032" type="#_x0000_t202" style="position:absolute;margin-left:28.85pt;margin-top:-22.5pt;width:95.15pt;height:141.5pt;z-index:251659264;visibility:visible;mso-wrap-style:square;mso-wrap-distance-left:9pt;mso-wrap-distance-top:0;mso-wrap-distance-right:9pt;mso-wrap-distance-bottom:0;mso-position-horizontal:absolute;mso-position-horizontal-relative:text;mso-position-vertical:absolute;mso-position-vertical-relative:text;v-text-anchor:top" o:gfxdata="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" fillcolor="white [3201]" strokecolor="white [3212]" strokeweight=".5pt">
+              <v:shape w14:anchorId="3730A12A" id="Text Box 2" o:spid="_x0000_s1032" type="#_x0000_t202" style="position:absolute;margin-left:28.85pt;margin-top:-22.5pt;width:95.15pt;height:141.5pt;z-index:251659264;visibility:visible;mso-wrap-style:square;mso-wrap-distance-left:9pt;mso-wrap-distance-top:0;mso-wrap-distance-right:9pt;mso-wrap-distance-bottom:0;mso-position-horizontal:absolute;mso-position-horizontal-relative:text;mso-position-vertical:absolute;mso-position-vertical-relative:text;v-text-anchor:top" o:gfxdata="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" fillcolor="white [3201]" strokecolor="white [3212]" strokeweight=".5pt">
                 <v:textbox>
                   <w:txbxContent>
                     <w:p>
@@ -1022,6 +1004,9 @@
             </w:pict>
           </mc:Fallback>
         </mc:AlternateContent>
+      </w:r>
+      <w:r>
+        <w:tab/>
       </w:r>
     </w:p>
     <w:sectPr>

</xml_diff>